<commit_message>
add Detail Game Design
</commit_message>
<xml_diff>
--- a/MonsterGuide.docx
+++ b/MonsterGuide.docx
@@ -3,14 +3,34 @@
 <w:document xmlns:wpc="http://schemas.microsoft.com/office/word/2010/wordprocessingCanvas" xmlns:cx="http://schemas.microsoft.com/office/drawing/2014/chartex" xmlns:cx1="http://schemas.microsoft.com/office/drawing/2015/9/8/chartex" xmlns:mc="http://schemas.openxmlformats.org/markup-compatibility/2006" xmlns:o="urn:schemas-microsoft-com:office:office" xmlns:r="http://schemas.openxmlformats.org/officeDocument/2006/relationships" xmlns:m="http://schemas.openxmlformats.org/officeDocument/2006/math" xmlns:v="urn:schemas-microsoft-com:vml" xmlns:wp14="http://schemas.microsoft.com/office/word/2010/wordprocessingDrawing" xmlns:wp="http://schemas.openxmlformats.org/drawingml/2006/wordprocessingDrawing" xmlns:w10="urn:schemas-microsoft-com:office:word" xmlns:w="http://schemas.openxmlformats.org/wordprocessingml/2006/main" xmlns:w14="http://schemas.microsoft.com/office/word/2010/wordml" xmlns:w15="http://schemas.microsoft.com/office/word/2012/wordml" xmlns:w16se="http://schemas.microsoft.com/office/word/2015/wordml/symex" xmlns:wpg="http://schemas.microsoft.com/office/word/2010/wordprocessingGroup" xmlns:wpi="http://schemas.microsoft.com/office/word/2010/wordprocessingInk" xmlns:wne="http://schemas.microsoft.com/office/word/2006/wordml" xmlns:wps="http://schemas.microsoft.com/office/word/2010/wordprocessingShape" mc:Ignorable="w14 w15 w16se wp14">
   <w:body>
     <w:p>
-      <w:r>
-        <w:rPr>
-          <w:rFonts w:hint="eastAsia"/>
-        </w:rPr>
-        <w:t xml:space="preserve">월드 </w:t>
-      </w:r>
-      <w:r>
-        <w:t>1</w:t>
+      <w:pPr>
+        <w:pStyle w:val="a5"/>
+        <w:numPr>
+          <w:ilvl w:val="0"/>
+          <w:numId w:val="2"/>
+        </w:numPr>
+        <w:ind w:leftChars="0"/>
+        <w:rPr>
+          <w:rFonts w:hint="eastAsia"/>
+        </w:rPr>
+      </w:pPr>
+      <w:r>
+        <w:rPr>
+          <w:rFonts w:hint="eastAsia"/>
+        </w:rPr>
+        <w:t>슬라</w:t>
+      </w:r>
+      <w:r>
+        <w:rPr>
+          <w:rFonts w:hint="eastAsia"/>
+        </w:rPr>
+        <w:t>아</w:t>
+      </w:r>
+      <w:r>
+        <w:rPr>
+          <w:rFonts w:hint="eastAsia"/>
+        </w:rPr>
+        <w:t>임</w:t>
       </w:r>
     </w:p>
     <w:p>
@@ -20,170 +40,9 @@
         </w:rPr>
         <w:drawing>
           <wp:inline distT="0" distB="0" distL="0" distR="0" wp14:anchorId="00F38B99" wp14:editId="38DD7FF1">
-            <wp:extent cx="4048125" cy="2979361"/>
+            <wp:extent cx="3324225" cy="2446581"/>
             <wp:effectExtent l="0" t="0" r="0" b="0"/>
             <wp:docPr id="1" name="그림 1"/>
-            <wp:cNvGraphicFramePr>
-              <a:graphicFrameLocks xmlns:a="http://schemas.openxmlformats.org/drawingml/2006/main" noChangeAspect="1"/>
-            </wp:cNvGraphicFramePr>
-            <a:graphic xmlns:a="http://schemas.openxmlformats.org/drawingml/2006/main">
-              <a:graphicData uri="http://schemas.openxmlformats.org/drawingml/2006/picture">
-                <pic:pic xmlns:pic="http://schemas.openxmlformats.org/drawingml/2006/picture">
-                  <pic:nvPicPr>
-                    <pic:cNvPr id="1" name=""/>
-                    <pic:cNvPicPr/>
-                  </pic:nvPicPr>
-                  <pic:blipFill>
-                    <a:blip r:embed="rId4"/>
-                    <a:stretch>
-                      <a:fillRect/>
-                    </a:stretch>
-                  </pic:blipFill>
-                  <pic:spPr>
-                    <a:xfrm>
-                      <a:off x="0" y="0"/>
-                      <a:ext cx="4053607" cy="2983396"/>
-                    </a:xfrm>
-                    <a:prstGeom prst="rect">
-                      <a:avLst/>
-                    </a:prstGeom>
-                  </pic:spPr>
-                </pic:pic>
-              </a:graphicData>
-            </a:graphic>
-          </wp:inline>
-        </w:drawing>
-      </w:r>
-    </w:p>
-    <w:p>
-      <w:r>
-        <w:rPr>
-          <w:rFonts w:hint="eastAsia"/>
-        </w:rPr>
-        <w:t>젤리같이 생긴 슬라이임</w:t>
-      </w:r>
-    </w:p>
-    <w:p>
-      <w:r>
-        <w:rPr>
-          <w:rFonts w:hint="eastAsia"/>
-        </w:rPr>
-        <w:t>공격모션은 저렇게 점프했다가 철퍽하면서 자기 체액을 뿌리는것임</w:t>
-      </w:r>
-    </w:p>
-    <w:p>
-      <w:r>
-        <w:rPr>
-          <w:noProof/>
-        </w:rPr>
-        <w:drawing>
-          <wp:inline distT="0" distB="0" distL="0" distR="0" wp14:anchorId="493E028D" wp14:editId="7154F494">
-            <wp:extent cx="5731510" cy="810895"/>
-            <wp:effectExtent l="0" t="0" r="2540" b="8255"/>
-            <wp:docPr id="2" name="그림 2"/>
-            <wp:cNvGraphicFramePr>
-              <a:graphicFrameLocks xmlns:a="http://schemas.openxmlformats.org/drawingml/2006/main" noChangeAspect="1"/>
-            </wp:cNvGraphicFramePr>
-            <a:graphic xmlns:a="http://schemas.openxmlformats.org/drawingml/2006/main">
-              <a:graphicData uri="http://schemas.openxmlformats.org/drawingml/2006/picture">
-                <pic:pic xmlns:pic="http://schemas.openxmlformats.org/drawingml/2006/picture">
-                  <pic:nvPicPr>
-                    <pic:cNvPr id="1" name=""/>
-                    <pic:cNvPicPr/>
-                  </pic:nvPicPr>
-                  <pic:blipFill>
-                    <a:blip r:embed="rId5"/>
-                    <a:stretch>
-                      <a:fillRect/>
-                    </a:stretch>
-                  </pic:blipFill>
-                  <pic:spPr>
-                    <a:xfrm>
-                      <a:off x="0" y="0"/>
-                      <a:ext cx="5731510" cy="810895"/>
-                    </a:xfrm>
-                    <a:prstGeom prst="rect">
-                      <a:avLst/>
-                    </a:prstGeom>
-                  </pic:spPr>
-                </pic:pic>
-              </a:graphicData>
-            </a:graphic>
-          </wp:inline>
-        </w:drawing>
-      </w:r>
-      <w:r>
-        <w:rPr>
-          <w:noProof/>
-        </w:rPr>
-        <w:drawing>
-          <wp:inline distT="0" distB="0" distL="0" distR="0" wp14:anchorId="0DBAAEC9" wp14:editId="368C9780">
-            <wp:extent cx="2619375" cy="3362325"/>
-            <wp:effectExtent l="0" t="0" r="9525" b="9525"/>
-            <wp:docPr id="3" name="그림 3"/>
-            <wp:cNvGraphicFramePr>
-              <a:graphicFrameLocks xmlns:a="http://schemas.openxmlformats.org/drawingml/2006/main" noChangeAspect="1"/>
-            </wp:cNvGraphicFramePr>
-            <a:graphic xmlns:a="http://schemas.openxmlformats.org/drawingml/2006/main">
-              <a:graphicData uri="http://schemas.openxmlformats.org/drawingml/2006/picture">
-                <pic:pic xmlns:pic="http://schemas.openxmlformats.org/drawingml/2006/picture">
-                  <pic:nvPicPr>
-                    <pic:cNvPr id="1" name=""/>
-                    <pic:cNvPicPr/>
-                  </pic:nvPicPr>
-                  <pic:blipFill>
-                    <a:blip r:embed="rId6"/>
-                    <a:stretch>
-                      <a:fillRect/>
-                    </a:stretch>
-                  </pic:blipFill>
-                  <pic:spPr>
-                    <a:xfrm>
-                      <a:off x="0" y="0"/>
-                      <a:ext cx="2619375" cy="3362325"/>
-                    </a:xfrm>
-                    <a:prstGeom prst="rect">
-                      <a:avLst/>
-                    </a:prstGeom>
-                  </pic:spPr>
-                </pic:pic>
-              </a:graphicData>
-            </a:graphic>
-          </wp:inline>
-        </w:drawing>
-      </w:r>
-    </w:p>
-    <w:p>
-      <w:r>
-        <w:rPr>
-          <w:rFonts w:hint="eastAsia"/>
-        </w:rPr>
-        <w:t>원래 이런 좀더 몰캉몰캉 한 느낌</w:t>
-      </w:r>
-      <w:r>
-        <w:rPr>
-          <w:rFonts w:hint="eastAsia"/>
-        </w:rPr>
-        <w:t>을 원했는데</w:t>
-      </w:r>
-      <w:r>
-        <w:rPr>
-          <w:rFonts w:hint="eastAsia"/>
-        </w:rPr>
-        <w:t xml:space="preserve"> 너무 자이언트하게 그려버림</w:t>
-      </w:r>
-    </w:p>
-    <w:p>
-      <w:r>
-        <w:rPr>
-          <w:noProof/>
-        </w:rPr>
-        <w:lastRenderedPageBreak/>
-        <w:drawing>
-          <wp:inline distT="0" distB="0" distL="0" distR="0" wp14:anchorId="1301BD9D" wp14:editId="0F982C98">
-            <wp:extent cx="1219200" cy="1104900"/>
-            <wp:effectExtent l="0" t="0" r="0" b="0"/>
-            <wp:docPr id="4" name="그림 4"/>
             <wp:cNvGraphicFramePr>
               <a:graphicFrameLocks xmlns:a="http://schemas.openxmlformats.org/drawingml/2006/main" noChangeAspect="1"/>
             </wp:cNvGraphicFramePr>
@@ -203,7 +62,7 @@
                   <pic:spPr>
                     <a:xfrm>
                       <a:off x="0" y="0"/>
-                      <a:ext cx="1219200" cy="1104900"/>
+                      <a:ext cx="3341584" cy="2459357"/>
                     </a:xfrm>
                     <a:prstGeom prst="rect">
                       <a:avLst/>
@@ -215,18 +74,449 @@
           </wp:inline>
         </w:drawing>
       </w:r>
-    </w:p>
-    <w:p>
-      <w:r>
-        <w:rPr>
-          <w:rFonts w:hint="eastAsia"/>
-        </w:rPr>
-        <w:t>공격방식은 아이작에서 애보고 생각나서 만든거였는데 스프라이트는 찾아봤는데 없넹</w:t>
+      <w:r>
+        <w:rPr>
+          <w:noProof/>
+        </w:rPr>
+        <w:drawing>
+          <wp:inline distT="0" distB="0" distL="0" distR="0" wp14:anchorId="0C1C2179" wp14:editId="072B85C9">
+            <wp:extent cx="2115416" cy="1933575"/>
+            <wp:effectExtent l="0" t="0" r="0" b="0"/>
+            <wp:docPr id="5" name="그림 5"/>
+            <wp:cNvGraphicFramePr>
+              <a:graphicFrameLocks xmlns:a="http://schemas.openxmlformats.org/drawingml/2006/main" noChangeAspect="1"/>
+            </wp:cNvGraphicFramePr>
+            <a:graphic xmlns:a="http://schemas.openxmlformats.org/drawingml/2006/main">
+              <a:graphicData uri="http://schemas.openxmlformats.org/drawingml/2006/picture">
+                <pic:pic xmlns:pic="http://schemas.openxmlformats.org/drawingml/2006/picture">
+                  <pic:nvPicPr>
+                    <pic:cNvPr id="1" name=""/>
+                    <pic:cNvPicPr/>
+                  </pic:nvPicPr>
+                  <pic:blipFill>
+                    <a:blip r:embed="rId8"/>
+                    <a:stretch>
+                      <a:fillRect/>
+                    </a:stretch>
+                  </pic:blipFill>
+                  <pic:spPr>
+                    <a:xfrm>
+                      <a:off x="0" y="0"/>
+                      <a:ext cx="2123086" cy="1940586"/>
+                    </a:xfrm>
+                    <a:prstGeom prst="rect">
+                      <a:avLst/>
+                    </a:prstGeom>
+                  </pic:spPr>
+                </pic:pic>
+              </a:graphicData>
+            </a:graphic>
+          </wp:inline>
+        </w:drawing>
+      </w:r>
+    </w:p>
+    <w:p>
+      <w:r>
+        <w:rPr>
+          <w:rFonts w:hint="eastAsia"/>
+        </w:rPr>
+        <w:t xml:space="preserve">젤리같이 생긴 </w:t>
+      </w:r>
+      <w:r>
+        <w:rPr>
+          <w:rFonts w:hint="eastAsia"/>
+        </w:rPr>
+        <w:t>슬라아</w:t>
+      </w:r>
+      <w:r>
+        <w:rPr>
+          <w:rFonts w:hint="eastAsia"/>
+        </w:rPr>
+        <w:t>임</w:t>
+      </w:r>
+    </w:p>
+    <w:p>
+      <w:r>
+        <w:rPr>
+          <w:rFonts w:hint="eastAsia"/>
+        </w:rPr>
+        <w:t xml:space="preserve">공격방식은 저렇게 점프 했다가 자기 체액을 </w:t>
+      </w:r>
+      <w:r>
+        <w:t>8</w:t>
+      </w:r>
+      <w:r>
+        <w:rPr>
+          <w:rFonts w:hint="eastAsia"/>
+        </w:rPr>
+        <w:t>방향으로 쏘는 거임</w:t>
+      </w:r>
+    </w:p>
+    <w:p>
+      <w:pPr>
+        <w:rPr>
+          <w:rFonts w:hint="eastAsia"/>
+        </w:rPr>
+      </w:pPr>
+      <w:r>
+        <w:rPr>
+          <w:rFonts w:hint="eastAsia"/>
+        </w:rPr>
+        <w:t xml:space="preserve">앤 그냥 계속 </w:t>
+      </w:r>
+      <w:r>
+        <w:t>8</w:t>
+      </w:r>
+      <w:r>
+        <w:rPr>
+          <w:rFonts w:hint="eastAsia"/>
+        </w:rPr>
+        <w:t>방향으로 쏘기만 하다가 쥬금</w:t>
+      </w:r>
+    </w:p>
+    <w:p>
+      <w:r>
+        <w:rPr>
+          <w:noProof/>
+        </w:rPr>
+        <w:drawing>
+          <wp:inline distT="0" distB="0" distL="0" distR="0" wp14:anchorId="493E028D" wp14:editId="7154F494">
+            <wp:extent cx="5731510" cy="810895"/>
+            <wp:effectExtent l="0" t="0" r="2540" b="8255"/>
+            <wp:docPr id="2" name="그림 2"/>
+            <wp:cNvGraphicFramePr>
+              <a:graphicFrameLocks xmlns:a="http://schemas.openxmlformats.org/drawingml/2006/main" noChangeAspect="1"/>
+            </wp:cNvGraphicFramePr>
+            <a:graphic xmlns:a="http://schemas.openxmlformats.org/drawingml/2006/main">
+              <a:graphicData uri="http://schemas.openxmlformats.org/drawingml/2006/picture">
+                <pic:pic xmlns:pic="http://schemas.openxmlformats.org/drawingml/2006/picture">
+                  <pic:nvPicPr>
+                    <pic:cNvPr id="1" name=""/>
+                    <pic:cNvPicPr/>
+                  </pic:nvPicPr>
+                  <pic:blipFill>
+                    <a:blip r:embed="rId9"/>
+                    <a:stretch>
+                      <a:fillRect/>
+                    </a:stretch>
+                  </pic:blipFill>
+                  <pic:spPr>
+                    <a:xfrm>
+                      <a:off x="0" y="0"/>
+                      <a:ext cx="5731510" cy="810895"/>
+                    </a:xfrm>
+                    <a:prstGeom prst="rect">
+                      <a:avLst/>
+                    </a:prstGeom>
+                  </pic:spPr>
+                </pic:pic>
+              </a:graphicData>
+            </a:graphic>
+          </wp:inline>
+        </w:drawing>
+      </w:r>
+      <w:r>
+        <w:rPr>
+          <w:noProof/>
+        </w:rPr>
+        <w:drawing>
+          <wp:inline distT="0" distB="0" distL="0" distR="0" wp14:anchorId="0DBAAEC9" wp14:editId="368C9780">
+            <wp:extent cx="2619375" cy="3362325"/>
+            <wp:effectExtent l="0" t="0" r="9525" b="9525"/>
+            <wp:docPr id="3" name="그림 3"/>
+            <wp:cNvGraphicFramePr>
+              <a:graphicFrameLocks xmlns:a="http://schemas.openxmlformats.org/drawingml/2006/main" noChangeAspect="1"/>
+            </wp:cNvGraphicFramePr>
+            <a:graphic xmlns:a="http://schemas.openxmlformats.org/drawingml/2006/main">
+              <a:graphicData uri="http://schemas.openxmlformats.org/drawingml/2006/picture">
+                <pic:pic xmlns:pic="http://schemas.openxmlformats.org/drawingml/2006/picture">
+                  <pic:nvPicPr>
+                    <pic:cNvPr id="1" name=""/>
+                    <pic:cNvPicPr/>
+                  </pic:nvPicPr>
+                  <pic:blipFill>
+                    <a:blip r:embed="rId10"/>
+                    <a:stretch>
+                      <a:fillRect/>
+                    </a:stretch>
+                  </pic:blipFill>
+                  <pic:spPr>
+                    <a:xfrm>
+                      <a:off x="0" y="0"/>
+                      <a:ext cx="2619375" cy="3362325"/>
+                    </a:xfrm>
+                    <a:prstGeom prst="rect">
+                      <a:avLst/>
+                    </a:prstGeom>
+                  </pic:spPr>
+                </pic:pic>
+              </a:graphicData>
+            </a:graphic>
+          </wp:inline>
+        </w:drawing>
+      </w:r>
+    </w:p>
+    <w:p>
+      <w:r>
+        <w:rPr>
+          <w:rFonts w:hint="eastAsia"/>
+        </w:rPr>
+        <w:t>원래 이런 좀더 몰캉몰캉</w:t>
+      </w:r>
+      <w:r>
+        <w:rPr>
+          <w:rFonts w:hint="eastAsia"/>
+        </w:rPr>
+        <w:t xml:space="preserve">하고 </w:t>
+      </w:r>
+      <w:r>
+        <w:rPr>
+          <w:rFonts w:hint="eastAsia"/>
+        </w:rPr>
+        <w:t xml:space="preserve">타원이 아닌 </w:t>
+      </w:r>
+      <w:r>
+        <w:rPr>
+          <w:rFonts w:hint="eastAsia"/>
+        </w:rPr>
+        <w:t>정원에 가까운 모습을</w:t>
+      </w:r>
+      <w:r>
+        <w:rPr>
+          <w:rFonts w:hint="eastAsia"/>
+        </w:rPr>
+        <w:t xml:space="preserve"> 원했는데</w:t>
+      </w:r>
+      <w:r>
+        <w:rPr>
+          <w:rFonts w:hint="eastAsia"/>
+        </w:rPr>
+        <w:t xml:space="preserve"> 너무 자이언트하게 그</w:t>
+      </w:r>
+      <w:r>
+        <w:rPr>
+          <w:rFonts w:hint="eastAsia"/>
+        </w:rPr>
+        <w:lastRenderedPageBreak/>
+        <w:t>려버림</w:t>
       </w:r>
     </w:p>
     <w:p/>
     <w:p>
       <w:pPr>
+        <w:tabs>
+          <w:tab w:val="right" w:pos="9026"/>
+        </w:tabs>
+        <w:rPr>
+          <w:rFonts w:hint="eastAsia"/>
+        </w:rPr>
+      </w:pPr>
+      <w:r>
+        <w:rPr>
+          <w:rFonts w:hint="eastAsia"/>
+        </w:rPr>
+        <w:t>-------------------------------------------------------------------------------------------</w:t>
+      </w:r>
+      <w:r>
+        <w:tab/>
+      </w:r>
+    </w:p>
+    <w:p>
+      <w:pPr>
+        <w:tabs>
+          <w:tab w:val="right" w:pos="9026"/>
+        </w:tabs>
+        <w:rPr>
+          <w:rFonts w:hint="eastAsia"/>
+        </w:rPr>
+      </w:pPr>
+    </w:p>
+    <w:p>
+      <w:pPr>
+        <w:pStyle w:val="a5"/>
+        <w:numPr>
+          <w:ilvl w:val="0"/>
+          <w:numId w:val="2"/>
+        </w:numPr>
+        <w:ind w:leftChars="0"/>
+      </w:pPr>
+      <w:r>
+        <w:rPr>
+          <w:rFonts w:hint="eastAsia"/>
+        </w:rPr>
+        <w:t>눈알들</w:t>
+      </w:r>
+    </w:p>
+    <w:p>
+      <w:r>
+        <w:rPr>
+          <w:noProof/>
+        </w:rPr>
+        <w:drawing>
+          <wp:inline distT="0" distB="0" distL="0" distR="0" wp14:anchorId="228203EA" wp14:editId="67C5F7C3">
+            <wp:extent cx="4126292" cy="2962275"/>
+            <wp:effectExtent l="0" t="0" r="7620" b="0"/>
+            <wp:docPr id="6" name="그림 6"/>
+            <wp:cNvGraphicFramePr>
+              <a:graphicFrameLocks xmlns:a="http://schemas.openxmlformats.org/drawingml/2006/main" noChangeAspect="1"/>
+            </wp:cNvGraphicFramePr>
+            <a:graphic xmlns:a="http://schemas.openxmlformats.org/drawingml/2006/main">
+              <a:graphicData uri="http://schemas.openxmlformats.org/drawingml/2006/picture">
+                <pic:pic xmlns:pic="http://schemas.openxmlformats.org/drawingml/2006/picture">
+                  <pic:nvPicPr>
+                    <pic:cNvPr id="1" name=""/>
+                    <pic:cNvPicPr/>
+                  </pic:nvPicPr>
+                  <pic:blipFill>
+                    <a:blip r:embed="rId11"/>
+                    <a:stretch>
+                      <a:fillRect/>
+                    </a:stretch>
+                  </pic:blipFill>
+                  <pic:spPr>
+                    <a:xfrm>
+                      <a:off x="0" y="0"/>
+                      <a:ext cx="4134999" cy="2968526"/>
+                    </a:xfrm>
+                    <a:prstGeom prst="rect">
+                      <a:avLst/>
+                    </a:prstGeom>
+                  </pic:spPr>
+                </pic:pic>
+              </a:graphicData>
+            </a:graphic>
+          </wp:inline>
+        </w:drawing>
+      </w:r>
+    </w:p>
+    <w:p>
+      <w:r>
+        <w:rPr>
+          <w:rFonts w:hint="eastAsia"/>
+        </w:rPr>
+        <w:t>설정상 몬스터들의 하얀색 눈 부분 들이 진화해서 저렇게 자란거임</w:t>
+      </w:r>
+    </w:p>
+    <w:p>
+      <w:r>
+        <w:rPr>
+          <w:rFonts w:hint="eastAsia"/>
+        </w:rPr>
+        <w:t>공격방식은 플레이어를 발견하면 달려들어서 점프해 무는거임</w:t>
+      </w:r>
+    </w:p>
+    <w:p>
+      <w:pPr>
+        <w:pStyle w:val="a6"/>
+      </w:pPr>
+      <w:r>
+        <w:rPr>
+          <w:noProof/>
+        </w:rPr>
+        <w:drawing>
+          <wp:inline distT="0" distB="0" distL="0" distR="0" wp14:anchorId="0ED77C12" wp14:editId="39F6697A">
+            <wp:extent cx="4683524" cy="2752725"/>
+            <wp:effectExtent l="0" t="0" r="3175" b="0"/>
+            <wp:docPr id="7" name="그림 7"/>
+            <wp:cNvGraphicFramePr>
+              <a:graphicFrameLocks xmlns:a="http://schemas.openxmlformats.org/drawingml/2006/main" noChangeAspect="1"/>
+            </wp:cNvGraphicFramePr>
+            <a:graphic xmlns:a="http://schemas.openxmlformats.org/drawingml/2006/main">
+              <a:graphicData uri="http://schemas.openxmlformats.org/drawingml/2006/picture">
+                <pic:pic xmlns:pic="http://schemas.openxmlformats.org/drawingml/2006/picture">
+                  <pic:nvPicPr>
+                    <pic:cNvPr id="1" name=""/>
+                    <pic:cNvPicPr/>
+                  </pic:nvPicPr>
+                  <pic:blipFill>
+                    <a:blip r:embed="rId12"/>
+                    <a:stretch>
+                      <a:fillRect/>
+                    </a:stretch>
+                  </pic:blipFill>
+                  <pic:spPr>
+                    <a:xfrm>
+                      <a:off x="0" y="0"/>
+                      <a:ext cx="4701487" cy="2763282"/>
+                    </a:xfrm>
+                    <a:prstGeom prst="rect">
+                      <a:avLst/>
+                    </a:prstGeom>
+                  </pic:spPr>
+                </pic:pic>
+              </a:graphicData>
+            </a:graphic>
+          </wp:inline>
+        </w:drawing>
+      </w:r>
+    </w:p>
+    <w:p>
+      <w:pPr>
+        <w:pStyle w:val="a6"/>
+      </w:pPr>
+      <w:r>
+        <w:rPr>
+          <w:rFonts w:hint="eastAsia"/>
+        </w:rPr>
+        <w:t xml:space="preserve">그 돈스타브에서 벌들 처럼 체력은 좀 낮은데 </w:t>
+      </w:r>
+      <w:r>
+        <w:rPr>
+          <w:rFonts w:hint="eastAsia"/>
+        </w:rPr>
+        <w:t>뭉쳐서 집단 행동을 하는 애임</w:t>
+      </w:r>
+    </w:p>
+    <w:p>
+      <w:pPr>
+        <w:pStyle w:val="a6"/>
+      </w:pPr>
+      <w:r>
+        <w:rPr>
+          <w:rFonts w:hint="eastAsia"/>
+        </w:rPr>
+        <w:t>평소에는 입 닫고 돌아다니다가 플레이어를 발견 하면 입 벌리고 쫓아옴</w:t>
+      </w:r>
+    </w:p>
+    <w:p>
+      <w:pPr>
+        <w:pStyle w:val="a6"/>
+        <w:rPr>
+          <w:rFonts w:hint="eastAsia"/>
+        </w:rPr>
+      </w:pPr>
+    </w:p>
+    <w:p>
+      <w:pPr>
+        <w:widowControl/>
+        <w:wordWrap/>
+        <w:autoSpaceDE/>
+        <w:autoSpaceDN/>
+        <w:rPr>
+          <w:rFonts w:hint="eastAsia"/>
+        </w:rPr>
+      </w:pPr>
+      <w:r>
+        <w:rPr>
+          <w:rFonts w:hint="eastAsia"/>
+        </w:rPr>
+        <w:t>-------------------------------------------------------------------------------------------</w:t>
+      </w:r>
+    </w:p>
+    <w:p>
+      <w:pPr>
+        <w:widowControl/>
+        <w:wordWrap/>
+        <w:autoSpaceDE/>
+        <w:autoSpaceDN/>
+      </w:pPr>
+    </w:p>
+    <w:p>
+      <w:pPr>
+        <w:widowControl/>
+        <w:wordWrap/>
+        <w:autoSpaceDE/>
+        <w:autoSpaceDN/>
         <w:rPr>
           <w:rFonts w:hint="eastAsia"/>
         </w:rPr>
@@ -242,6 +532,245 @@
     </w:sectPr>
   </w:body>
 </w:document>
+</file>
+
+<file path=word/endnotes.xml><?xml version="1.0" encoding="utf-8"?>
+<w:endnotes xmlns:wpc="http://schemas.microsoft.com/office/word/2010/wordprocessingCanvas" xmlns:cx="http://schemas.microsoft.com/office/drawing/2014/chartex" xmlns:cx1="http://schemas.microsoft.com/office/drawing/2015/9/8/chartex" xmlns:mc="http://schemas.openxmlformats.org/markup-compatibility/2006" xmlns:o="urn:schemas-microsoft-com:office:office" xmlns:r="http://schemas.openxmlformats.org/officeDocument/2006/relationships" xmlns:m="http://schemas.openxmlformats.org/officeDocument/2006/math" xmlns:v="urn:schemas-microsoft-com:vml" xmlns:wp14="http://schemas.microsoft.com/office/word/2010/wordprocessingDrawing" xmlns:wp="http://schemas.openxmlformats.org/drawingml/2006/wordprocessingDrawing" xmlns:w10="urn:schemas-microsoft-com:office:word" xmlns:w="http://schemas.openxmlformats.org/wordprocessingml/2006/main" xmlns:w14="http://schemas.microsoft.com/office/word/2010/wordml" xmlns:w15="http://schemas.microsoft.com/office/word/2012/wordml" xmlns:w16se="http://schemas.microsoft.com/office/word/2015/wordml/symex" xmlns:wpg="http://schemas.microsoft.com/office/word/2010/wordprocessingGroup" xmlns:wpi="http://schemas.microsoft.com/office/word/2010/wordprocessingInk" xmlns:wne="http://schemas.microsoft.com/office/word/2006/wordml" xmlns:wps="http://schemas.microsoft.com/office/word/2010/wordprocessingShape" mc:Ignorable="w14 w15 w16se wp14">
+  <w:endnote w:type="separator" w:id="-1">
+    <w:p>
+      <w:pPr>
+        <w:spacing w:after="0" w:line="240" w:lineRule="auto"/>
+      </w:pPr>
+      <w:r>
+        <w:separator/>
+      </w:r>
+    </w:p>
+  </w:endnote>
+  <w:endnote w:type="continuationSeparator" w:id="0">
+    <w:p>
+      <w:pPr>
+        <w:spacing w:after="0" w:line="240" w:lineRule="auto"/>
+      </w:pPr>
+      <w:r>
+        <w:continuationSeparator/>
+      </w:r>
+    </w:p>
+  </w:endnote>
+</w:endnotes>
+</file>
+
+<file path=word/footnotes.xml><?xml version="1.0" encoding="utf-8"?>
+<w:footnotes xmlns:wpc="http://schemas.microsoft.com/office/word/2010/wordprocessingCanvas" xmlns:cx="http://schemas.microsoft.com/office/drawing/2014/chartex" xmlns:cx1="http://schemas.microsoft.com/office/drawing/2015/9/8/chartex" xmlns:mc="http://schemas.openxmlformats.org/markup-compatibility/2006" xmlns:o="urn:schemas-microsoft-com:office:office" xmlns:r="http://schemas.openxmlformats.org/officeDocument/2006/relationships" xmlns:m="http://schemas.openxmlformats.org/officeDocument/2006/math" xmlns:v="urn:schemas-microsoft-com:vml" xmlns:wp14="http://schemas.microsoft.com/office/word/2010/wordprocessingDrawing" xmlns:wp="http://schemas.openxmlformats.org/drawingml/2006/wordprocessingDrawing" xmlns:w10="urn:schemas-microsoft-com:office:word" xmlns:w="http://schemas.openxmlformats.org/wordprocessingml/2006/main" xmlns:w14="http://schemas.microsoft.com/office/word/2010/wordml" xmlns:w15="http://schemas.microsoft.com/office/word/2012/wordml" xmlns:w16se="http://schemas.microsoft.com/office/word/2015/wordml/symex" xmlns:wpg="http://schemas.microsoft.com/office/word/2010/wordprocessingGroup" xmlns:wpi="http://schemas.microsoft.com/office/word/2010/wordprocessingInk" xmlns:wne="http://schemas.microsoft.com/office/word/2006/wordml" xmlns:wps="http://schemas.microsoft.com/office/word/2010/wordprocessingShape" mc:Ignorable="w14 w15 w16se wp14">
+  <w:footnote w:type="separator" w:id="-1">
+    <w:p>
+      <w:pPr>
+        <w:spacing w:after="0" w:line="240" w:lineRule="auto"/>
+      </w:pPr>
+      <w:r>
+        <w:separator/>
+      </w:r>
+    </w:p>
+  </w:footnote>
+  <w:footnote w:type="continuationSeparator" w:id="0">
+    <w:p>
+      <w:pPr>
+        <w:spacing w:after="0" w:line="240" w:lineRule="auto"/>
+      </w:pPr>
+      <w:r>
+        <w:continuationSeparator/>
+      </w:r>
+    </w:p>
+  </w:footnote>
+</w:footnotes>
+</file>
+
+<file path=word/numbering.xml><?xml version="1.0" encoding="utf-8"?>
+<w:numbering xmlns:wpc="http://schemas.microsoft.com/office/word/2010/wordprocessingCanvas" xmlns:cx="http://schemas.microsoft.com/office/drawing/2014/chartex" xmlns:cx1="http://schemas.microsoft.com/office/drawing/2015/9/8/chartex" xmlns:mc="http://schemas.openxmlformats.org/markup-compatibility/2006" xmlns:o="urn:schemas-microsoft-com:office:office" xmlns:r="http://schemas.openxmlformats.org/officeDocument/2006/relationships" xmlns:m="http://schemas.openxmlformats.org/officeDocument/2006/math" xmlns:v="urn:schemas-microsoft-com:vml" xmlns:wp14="http://schemas.microsoft.com/office/word/2010/wordprocessingDrawing" xmlns:wp="http://schemas.openxmlformats.org/drawingml/2006/wordprocessingDrawing" xmlns:w10="urn:schemas-microsoft-com:office:word" xmlns:w="http://schemas.openxmlformats.org/wordprocessingml/2006/main" xmlns:w14="http://schemas.microsoft.com/office/word/2010/wordml" xmlns:w15="http://schemas.microsoft.com/office/word/2012/wordml" xmlns:w16se="http://schemas.microsoft.com/office/word/2015/wordml/symex" xmlns:wpg="http://schemas.microsoft.com/office/word/2010/wordprocessingGroup" xmlns:wpi="http://schemas.microsoft.com/office/word/2010/wordprocessingInk" xmlns:wne="http://schemas.microsoft.com/office/word/2006/wordml" xmlns:wps="http://schemas.microsoft.com/office/word/2010/wordprocessingShape" mc:Ignorable="w14 w15 w16se wp14">
+  <w:abstractNum w:abstractNumId="0" w15:restartNumberingAfterBreak="0">
+    <w:nsid w:val="171831FD"/>
+    <w:multiLevelType w:val="hybridMultilevel"/>
+    <w:tmpl w:val="169CC150"/>
+    <w:lvl w:ilvl="0" w:tplc="DDB06DB4">
+      <w:start w:val="1"/>
+      <w:numFmt w:val="decimal"/>
+      <w:lvlText w:val="%1."/>
+      <w:lvlJc w:val="left"/>
+      <w:pPr>
+        <w:ind w:left="760" w:hanging="360"/>
+      </w:pPr>
+      <w:rPr>
+        <w:rFonts w:hint="default"/>
+      </w:rPr>
+    </w:lvl>
+    <w:lvl w:ilvl="1" w:tplc="04090019" w:tentative="1">
+      <w:start w:val="1"/>
+      <w:numFmt w:val="upperLetter"/>
+      <w:lvlText w:val="%2."/>
+      <w:lvlJc w:val="left"/>
+      <w:pPr>
+        <w:ind w:left="1200" w:hanging="400"/>
+      </w:pPr>
+    </w:lvl>
+    <w:lvl w:ilvl="2" w:tplc="0409001B" w:tentative="1">
+      <w:start w:val="1"/>
+      <w:numFmt w:val="lowerRoman"/>
+      <w:lvlText w:val="%3."/>
+      <w:lvlJc w:val="right"/>
+      <w:pPr>
+        <w:ind w:left="1600" w:hanging="400"/>
+      </w:pPr>
+    </w:lvl>
+    <w:lvl w:ilvl="3" w:tplc="0409000F" w:tentative="1">
+      <w:start w:val="1"/>
+      <w:numFmt w:val="decimal"/>
+      <w:lvlText w:val="%4."/>
+      <w:lvlJc w:val="left"/>
+      <w:pPr>
+        <w:ind w:left="2000" w:hanging="400"/>
+      </w:pPr>
+    </w:lvl>
+    <w:lvl w:ilvl="4" w:tplc="04090019" w:tentative="1">
+      <w:start w:val="1"/>
+      <w:numFmt w:val="upperLetter"/>
+      <w:lvlText w:val="%5."/>
+      <w:lvlJc w:val="left"/>
+      <w:pPr>
+        <w:ind w:left="2400" w:hanging="400"/>
+      </w:pPr>
+    </w:lvl>
+    <w:lvl w:ilvl="5" w:tplc="0409001B" w:tentative="1">
+      <w:start w:val="1"/>
+      <w:numFmt w:val="lowerRoman"/>
+      <w:lvlText w:val="%6."/>
+      <w:lvlJc w:val="right"/>
+      <w:pPr>
+        <w:ind w:left="2800" w:hanging="400"/>
+      </w:pPr>
+    </w:lvl>
+    <w:lvl w:ilvl="6" w:tplc="0409000F" w:tentative="1">
+      <w:start w:val="1"/>
+      <w:numFmt w:val="decimal"/>
+      <w:lvlText w:val="%7."/>
+      <w:lvlJc w:val="left"/>
+      <w:pPr>
+        <w:ind w:left="3200" w:hanging="400"/>
+      </w:pPr>
+    </w:lvl>
+    <w:lvl w:ilvl="7" w:tplc="04090019" w:tentative="1">
+      <w:start w:val="1"/>
+      <w:numFmt w:val="upperLetter"/>
+      <w:lvlText w:val="%8."/>
+      <w:lvlJc w:val="left"/>
+      <w:pPr>
+        <w:ind w:left="3600" w:hanging="400"/>
+      </w:pPr>
+    </w:lvl>
+    <w:lvl w:ilvl="8" w:tplc="0409001B" w:tentative="1">
+      <w:start w:val="1"/>
+      <w:numFmt w:val="lowerRoman"/>
+      <w:lvlText w:val="%9."/>
+      <w:lvlJc w:val="right"/>
+      <w:pPr>
+        <w:ind w:left="4000" w:hanging="400"/>
+      </w:pPr>
+    </w:lvl>
+  </w:abstractNum>
+  <w:abstractNum w:abstractNumId="1" w15:restartNumberingAfterBreak="0">
+    <w:nsid w:val="679E54CE"/>
+    <w:multiLevelType w:val="hybridMultilevel"/>
+    <w:tmpl w:val="039CE9C0"/>
+    <w:lvl w:ilvl="0" w:tplc="17405DBA">
+      <w:start w:val="1"/>
+      <w:numFmt w:val="decimal"/>
+      <w:lvlText w:val="%1."/>
+      <w:lvlJc w:val="left"/>
+      <w:pPr>
+        <w:ind w:left="760" w:hanging="360"/>
+      </w:pPr>
+      <w:rPr>
+        <w:rFonts w:hint="default"/>
+      </w:rPr>
+    </w:lvl>
+    <w:lvl w:ilvl="1" w:tplc="04090019" w:tentative="1">
+      <w:start w:val="1"/>
+      <w:numFmt w:val="upperLetter"/>
+      <w:lvlText w:val="%2."/>
+      <w:lvlJc w:val="left"/>
+      <w:pPr>
+        <w:ind w:left="1200" w:hanging="400"/>
+      </w:pPr>
+    </w:lvl>
+    <w:lvl w:ilvl="2" w:tplc="0409001B" w:tentative="1">
+      <w:start w:val="1"/>
+      <w:numFmt w:val="lowerRoman"/>
+      <w:lvlText w:val="%3."/>
+      <w:lvlJc w:val="right"/>
+      <w:pPr>
+        <w:ind w:left="1600" w:hanging="400"/>
+      </w:pPr>
+    </w:lvl>
+    <w:lvl w:ilvl="3" w:tplc="0409000F" w:tentative="1">
+      <w:start w:val="1"/>
+      <w:numFmt w:val="decimal"/>
+      <w:lvlText w:val="%4."/>
+      <w:lvlJc w:val="left"/>
+      <w:pPr>
+        <w:ind w:left="2000" w:hanging="400"/>
+      </w:pPr>
+    </w:lvl>
+    <w:lvl w:ilvl="4" w:tplc="04090019" w:tentative="1">
+      <w:start w:val="1"/>
+      <w:numFmt w:val="upperLetter"/>
+      <w:lvlText w:val="%5."/>
+      <w:lvlJc w:val="left"/>
+      <w:pPr>
+        <w:ind w:left="2400" w:hanging="400"/>
+      </w:pPr>
+    </w:lvl>
+    <w:lvl w:ilvl="5" w:tplc="0409001B" w:tentative="1">
+      <w:start w:val="1"/>
+      <w:numFmt w:val="lowerRoman"/>
+      <w:lvlText w:val="%6."/>
+      <w:lvlJc w:val="right"/>
+      <w:pPr>
+        <w:ind w:left="2800" w:hanging="400"/>
+      </w:pPr>
+    </w:lvl>
+    <w:lvl w:ilvl="6" w:tplc="0409000F" w:tentative="1">
+      <w:start w:val="1"/>
+      <w:numFmt w:val="decimal"/>
+      <w:lvlText w:val="%7."/>
+      <w:lvlJc w:val="left"/>
+      <w:pPr>
+        <w:ind w:left="3200" w:hanging="400"/>
+      </w:pPr>
+    </w:lvl>
+    <w:lvl w:ilvl="7" w:tplc="04090019" w:tentative="1">
+      <w:start w:val="1"/>
+      <w:numFmt w:val="upperLetter"/>
+      <w:lvlText w:val="%8."/>
+      <w:lvlJc w:val="left"/>
+      <w:pPr>
+        <w:ind w:left="3600" w:hanging="400"/>
+      </w:pPr>
+    </w:lvl>
+    <w:lvl w:ilvl="8" w:tplc="0409001B" w:tentative="1">
+      <w:start w:val="1"/>
+      <w:numFmt w:val="lowerRoman"/>
+      <w:lvlText w:val="%9."/>
+      <w:lvlJc w:val="right"/>
+      <w:pPr>
+        <w:ind w:left="4000" w:hanging="400"/>
+      </w:pPr>
+    </w:lvl>
+  </w:abstractNum>
+  <w:num w:numId="1">
+    <w:abstractNumId w:val="0"/>
+  </w:num>
+  <w:num w:numId="2">
+    <w:abstractNumId w:val="1"/>
+  </w:num>
+</w:numbering>
 </file>
 
 <file path=word/styles.xml><?xml version="1.0" encoding="utf-8"?>
@@ -648,6 +1177,7 @@
   <w:style w:type="character" w:default="1" w:styleId="a0">
     <w:name w:val="Default Paragraph Font"/>
     <w:uiPriority w:val="1"/>
+    <w:semiHidden/>
     <w:unhideWhenUsed/>
   </w:style>
   <w:style w:type="table" w:default="1" w:styleId="a1">
@@ -670,6 +1200,73 @@
     <w:uiPriority w:val="99"/>
     <w:semiHidden/>
     <w:unhideWhenUsed/>
+  </w:style>
+  <w:style w:type="paragraph" w:styleId="a3">
+    <w:name w:val="header"/>
+    <w:basedOn w:val="a"/>
+    <w:link w:val="Char"/>
+    <w:uiPriority w:val="99"/>
+    <w:unhideWhenUsed/>
+    <w:rsid w:val="00913AC4"/>
+    <w:pPr>
+      <w:tabs>
+        <w:tab w:val="center" w:pos="4513"/>
+        <w:tab w:val="right" w:pos="9026"/>
+      </w:tabs>
+      <w:snapToGrid w:val="0"/>
+    </w:pPr>
+  </w:style>
+  <w:style w:type="character" w:customStyle="1" w:styleId="Char">
+    <w:name w:val="머리글 Char"/>
+    <w:basedOn w:val="a0"/>
+    <w:link w:val="a3"/>
+    <w:uiPriority w:val="99"/>
+    <w:rsid w:val="00913AC4"/>
+  </w:style>
+  <w:style w:type="paragraph" w:styleId="a4">
+    <w:name w:val="footer"/>
+    <w:basedOn w:val="a"/>
+    <w:link w:val="Char0"/>
+    <w:uiPriority w:val="99"/>
+    <w:unhideWhenUsed/>
+    <w:rsid w:val="00913AC4"/>
+    <w:pPr>
+      <w:tabs>
+        <w:tab w:val="center" w:pos="4513"/>
+        <w:tab w:val="right" w:pos="9026"/>
+      </w:tabs>
+      <w:snapToGrid w:val="0"/>
+    </w:pPr>
+  </w:style>
+  <w:style w:type="character" w:customStyle="1" w:styleId="Char0">
+    <w:name w:val="바닥글 Char"/>
+    <w:basedOn w:val="a0"/>
+    <w:link w:val="a4"/>
+    <w:uiPriority w:val="99"/>
+    <w:rsid w:val="00913AC4"/>
+  </w:style>
+  <w:style w:type="paragraph" w:styleId="a5">
+    <w:name w:val="List Paragraph"/>
+    <w:basedOn w:val="a"/>
+    <w:uiPriority w:val="34"/>
+    <w:qFormat/>
+    <w:rsid w:val="00913AC4"/>
+    <w:pPr>
+      <w:ind w:leftChars="400" w:left="800"/>
+    </w:pPr>
+  </w:style>
+  <w:style w:type="paragraph" w:styleId="a6">
+    <w:name w:val="No Spacing"/>
+    <w:uiPriority w:val="1"/>
+    <w:qFormat/>
+    <w:rsid w:val="00344762"/>
+    <w:pPr>
+      <w:widowControl w:val="0"/>
+      <w:wordWrap w:val="0"/>
+      <w:autoSpaceDE w:val="0"/>
+      <w:autoSpaceDN w:val="0"/>
+      <w:spacing w:after="0" w:line="240" w:lineRule="auto"/>
+    </w:pPr>
   </w:style>
 </w:styles>
 </file>

</xml_diff>